<commit_message>
Concepts Used doc updated
</commit_message>
<xml_diff>
--- a/final-project-website/assets/concepts-used.docx
+++ b/final-project-website/assets/concepts-used.docx
@@ -372,8 +372,6 @@
       <w:bookmarkStart w:id="0" w:name="_ejjylh6bhic4" w:colFirst="0" w:colLast="0"/>
       <w:bookmarkEnd w:id="0"/>
     </w:p>
-    <w:bookmarkStart w:id="1" w:name="_yv1161ncloee" w:colFirst="0" w:colLast="0"/>
-    <w:bookmarkEnd w:id="1"/>
     <w:p>
       <w:pPr>
         <w:rPr>
@@ -381,6 +379,8 @@
           <w:szCs w:val="12"/>
         </w:rPr>
       </w:pPr>
+      <w:bookmarkStart w:id="1" w:name="_yv1161ncloee" w:colFirst="0" w:colLast="0"/>
+      <w:bookmarkEnd w:id="1"/>
       <w:r>
         <w:rPr>
           <w:noProof/>
@@ -1834,94 +1834,7 @@
         <mc:AlternateContent>
           <mc:Choice Requires="wps">
             <w:drawing>
-              <wp:anchor distT="0" distB="0" distL="114300" distR="114300" simplePos="0" relativeHeight="251662336" behindDoc="0" locked="0" layoutInCell="1" hidden="0" allowOverlap="1" wp14:anchorId="171D23CD" wp14:editId="22BB4338">
-                <wp:simplePos x="0" y="0"/>
-                <wp:positionH relativeFrom="column">
-                  <wp:posOffset>6118225</wp:posOffset>
-                </wp:positionH>
-                <wp:positionV relativeFrom="paragraph">
-                  <wp:posOffset>1050290</wp:posOffset>
-                </wp:positionV>
-                <wp:extent cx="4203065" cy="372110"/>
-                <wp:effectExtent l="0" t="0" r="6985" b="8890"/>
-                <wp:wrapNone/>
-                <wp:docPr id="8" name="Rectangle 8"/>
-                <wp:cNvGraphicFramePr/>
-                <a:graphic xmlns:a="http://schemas.openxmlformats.org/drawingml/2006/main">
-                  <a:graphicData uri="http://schemas.microsoft.com/office/word/2010/wordprocessingShape">
-                    <wps:wsp>
-                      <wps:cNvSpPr/>
-                      <wps:spPr>
-                        <a:xfrm>
-                          <a:off x="0" y="0"/>
-                          <a:ext cx="4203065" cy="372110"/>
-                        </a:xfrm>
-                        <a:prstGeom prst="rect">
-                          <a:avLst/>
-                        </a:prstGeom>
-                        <a:solidFill>
-                          <a:srgbClr val="C55A11"/>
-                        </a:solidFill>
-                        <a:ln>
-                          <a:noFill/>
-                        </a:ln>
-                      </wps:spPr>
-                      <wps:txbx>
-                        <w:txbxContent>
-                          <w:p>
-                            <w:pPr>
-                              <w:spacing w:after="0" w:line="240" w:lineRule="auto"/>
-                              <w:textDirection w:val="btLr"/>
-                            </w:pPr>
-                          </w:p>
-                        </w:txbxContent>
-                      </wps:txbx>
-                      <wps:bodyPr spcFirstLastPara="1" wrap="square" lIns="91425" tIns="91425" rIns="91425" bIns="91425" anchor="ctr" anchorCtr="0">
-                        <a:noAutofit/>
-                      </wps:bodyPr>
-                    </wps:wsp>
-                  </a:graphicData>
-                </a:graphic>
-                <wp14:sizeRelH relativeFrom="margin">
-                  <wp14:pctWidth>0</wp14:pctWidth>
-                </wp14:sizeRelH>
-                <wp14:sizeRelV relativeFrom="margin">
-                  <wp14:pctHeight>0</wp14:pctHeight>
-                </wp14:sizeRelV>
-              </wp:anchor>
-            </w:drawing>
-          </mc:Choice>
-          <mc:Fallback>
-            <w:pict>
-              <v:rect w14:anchorId="171D23CD" id="Rectangle 8" o:spid="_x0000_s1030" style="position:absolute;left:0;text-align:left;margin-left:481.75pt;margin-top:82.7pt;width:330.95pt;height:29.3pt;z-index:251662336;visibility:visible;mso-wrap-style:square;mso-width-percent:0;mso-height-percent:0;mso-wrap-distance-left:9pt;mso-wrap-distance-top:0;mso-wrap-distance-right:9pt;mso-wrap-distance-bottom:0;mso-position-horizontal:absolute;mso-position-horizontal-relative:text;mso-position-vertical:absolute;mso-position-vertical-relative:text;mso-width-percent:0;mso-height-percent:0;mso-width-relative:margin;mso-height-relative:margin;v-text-anchor:middle" o:gfxdata="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" fillcolor="#c55a11" stroked="f">
-                <v:textbox inset="2.53958mm,2.53958mm,2.53958mm,2.53958mm">
-                  <w:txbxContent>
-                    <w:p>
-                      <w:pPr>
-                        <w:spacing w:after="0" w:line="240" w:lineRule="auto"/>
-                        <w:textDirection w:val="btLr"/>
-                      </w:pPr>
-                    </w:p>
-                  </w:txbxContent>
-                </v:textbox>
-              </v:rect>
-            </w:pict>
-          </mc:Fallback>
-        </mc:AlternateContent>
-      </w:r>
-      <w:r>
-        <w:rPr>
-          <w:b/>
-          <w:bCs/>
-          <w:i/>
-          <w:iCs/>
-          <w:noProof/>
-          <w:lang w:val="en-IN"/>
-        </w:rPr>
-        <mc:AlternateContent>
-          <mc:Choice Requires="wps">
-            <w:drawing>
-              <wp:anchor distT="0" distB="0" distL="114300" distR="114300" simplePos="0" relativeHeight="251665408" behindDoc="0" locked="0" layoutInCell="1" hidden="0" allowOverlap="1" wp14:anchorId="34B291DE" wp14:editId="06AF6503">
+              <wp:anchor distT="0" distB="0" distL="114300" distR="114300" simplePos="0" relativeHeight="251665408" behindDoc="0" locked="0" layoutInCell="1" hidden="0" allowOverlap="1" wp14:anchorId="34B291DE" wp14:editId="1D89625A">
                 <wp:simplePos x="0" y="0"/>
                 <wp:positionH relativeFrom="column">
                   <wp:posOffset>641350</wp:posOffset>
@@ -1966,7 +1879,7 @@
           </mc:Choice>
           <mc:Fallback>
             <w:pict>
-              <v:shapetype w14:anchorId="0D7C2271" id="_x0000_t32" coordsize="21600,21600" o:spt="32" o:oned="t" path="m,l21600,21600e" filled="f">
+              <v:shapetype w14:anchorId="5099CC73" id="_x0000_t32" coordsize="21600,21600" o:spt="32" o:oned="t" path="m,l21600,21600e" filled="f">
                 <v:path arrowok="t" fillok="f" o:connecttype="none"/>
                 <o:lock v:ext="edit" shapetype="t"/>
               </v:shapetype>
@@ -2122,7 +2035,7 @@
         <mc:AlternateContent>
           <mc:Choice Requires="wps">
             <w:drawing>
-              <wp:anchor distT="0" distB="0" distL="114300" distR="114300" simplePos="0" relativeHeight="251663360" behindDoc="0" locked="0" layoutInCell="1" hidden="0" allowOverlap="1" wp14:anchorId="7EBAAEDD" wp14:editId="6EFA6404">
+              <wp:anchor distT="0" distB="0" distL="114300" distR="114300" simplePos="0" relativeHeight="251663360" behindDoc="0" locked="0" layoutInCell="1" hidden="0" allowOverlap="1" wp14:anchorId="7EBAAEDD" wp14:editId="645186CF">
                 <wp:simplePos x="0" y="0"/>
                 <wp:positionH relativeFrom="column">
                   <wp:posOffset>-90805</wp:posOffset>
@@ -2241,7 +2154,7 @@
           </mc:Choice>
           <mc:Fallback>
             <w:pict>
-              <v:rect w14:anchorId="7EBAAEDD" id="Rectangle 7" o:spid="_x0000_s1031" style="position:absolute;margin-left:-7.15pt;margin-top:7.45pt;width:191.75pt;height:23.1pt;z-index:251663360;visibility:visible;mso-wrap-style:square;mso-width-percent:0;mso-height-percent:0;mso-wrap-distance-left:9pt;mso-wrap-distance-top:0;mso-wrap-distance-right:9pt;mso-wrap-distance-bottom:0;mso-position-horizontal:absolute;mso-position-horizontal-relative:text;mso-position-vertical:absolute;mso-position-vertical-relative:text;mso-width-percent:0;mso-height-percent:0;mso-width-relative:margin;mso-height-relative:margin;v-text-anchor:top" o:gfxdata="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" filled="f" stroked="f">
+              <v:rect w14:anchorId="7EBAAEDD" id="Rectangle 7" o:spid="_x0000_s1030" style="position:absolute;margin-left:-7.15pt;margin-top:7.45pt;width:191.75pt;height:23.1pt;z-index:251663360;visibility:visible;mso-wrap-style:square;mso-width-percent:0;mso-height-percent:0;mso-wrap-distance-left:9pt;mso-wrap-distance-top:0;mso-wrap-distance-right:9pt;mso-wrap-distance-bottom:0;mso-position-horizontal:absolute;mso-position-horizontal-relative:text;mso-position-vertical:absolute;mso-position-vertical-relative:text;mso-width-percent:0;mso-height-percent:0;mso-width-relative:margin;mso-height-relative:margin;v-text-anchor:top" o:gfxdata="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" filled="f" stroked="f">
                 <v:textbox inset="2.53958mm,1.2694mm,2.53958mm,1.2694mm">
                   <w:txbxContent>
                     <w:p>
@@ -2311,6 +2224,266 @@
                         </w:rPr>
                         <w:t xml:space="preserve"> March 2023</w:t>
                       </w:r>
+                    </w:p>
+                  </w:txbxContent>
+                </v:textbox>
+              </v:rect>
+            </w:pict>
+          </mc:Fallback>
+        </mc:AlternateContent>
+      </w:r>
+    </w:p>
+    <w:p>
+      <w:r>
+        <w:rPr>
+          <w:b/>
+          <w:bCs/>
+          <w:i/>
+          <w:iCs/>
+          <w:noProof/>
+          <w:lang w:val="en-IN"/>
+        </w:rPr>
+        <mc:AlternateContent>
+          <mc:Choice Requires="wps">
+            <w:drawing>
+              <wp:anchor distT="0" distB="0" distL="114300" distR="114300" simplePos="0" relativeHeight="251662336" behindDoc="0" locked="0" layoutInCell="1" hidden="0" allowOverlap="1" wp14:anchorId="171D23CD" wp14:editId="191E747F">
+                <wp:simplePos x="0" y="0"/>
+                <wp:positionH relativeFrom="column">
+                  <wp:posOffset>6550025</wp:posOffset>
+                </wp:positionH>
+                <wp:positionV relativeFrom="paragraph">
+                  <wp:posOffset>192405</wp:posOffset>
+                </wp:positionV>
+                <wp:extent cx="4203065" cy="372110"/>
+                <wp:effectExtent l="0" t="0" r="6985" b="8890"/>
+                <wp:wrapNone/>
+                <wp:docPr id="8" name="Rectangle 8"/>
+                <wp:cNvGraphicFramePr/>
+                <a:graphic xmlns:a="http://schemas.openxmlformats.org/drawingml/2006/main">
+                  <a:graphicData uri="http://schemas.microsoft.com/office/word/2010/wordprocessingShape">
+                    <wps:wsp>
+                      <wps:cNvSpPr/>
+                      <wps:spPr>
+                        <a:xfrm>
+                          <a:off x="0" y="0"/>
+                          <a:ext cx="4203065" cy="372110"/>
+                        </a:xfrm>
+                        <a:prstGeom prst="rect">
+                          <a:avLst/>
+                        </a:prstGeom>
+                        <a:solidFill>
+                          <a:srgbClr val="C55A11"/>
+                        </a:solidFill>
+                        <a:ln>
+                          <a:noFill/>
+                        </a:ln>
+                      </wps:spPr>
+                      <wps:txbx>
+                        <w:txbxContent>
+                          <w:p>
+                            <w:pPr>
+                              <w:spacing w:after="0" w:line="240" w:lineRule="auto"/>
+                              <w:textDirection w:val="btLr"/>
+                            </w:pPr>
+                          </w:p>
+                        </w:txbxContent>
+                      </wps:txbx>
+                      <wps:bodyPr spcFirstLastPara="1" wrap="square" lIns="91425" tIns="91425" rIns="91425" bIns="91425" anchor="ctr" anchorCtr="0">
+                        <a:noAutofit/>
+                      </wps:bodyPr>
+                    </wps:wsp>
+                  </a:graphicData>
+                </a:graphic>
+                <wp14:sizeRelH relativeFrom="margin">
+                  <wp14:pctWidth>0</wp14:pctWidth>
+                </wp14:sizeRelH>
+                <wp14:sizeRelV relativeFrom="margin">
+                  <wp14:pctHeight>0</wp14:pctHeight>
+                </wp14:sizeRelV>
+              </wp:anchor>
+            </w:drawing>
+          </mc:Choice>
+          <mc:Fallback>
+            <w:pict>
+              <v:rect w14:anchorId="171D23CD" id="Rectangle 8" o:spid="_x0000_s1031" style="position:absolute;margin-left:515.75pt;margin-top:15.15pt;width:330.95pt;height:29.3pt;z-index:251662336;visibility:visible;mso-wrap-style:square;mso-width-percent:0;mso-height-percent:0;mso-wrap-distance-left:9pt;mso-wrap-distance-top:0;mso-wrap-distance-right:9pt;mso-wrap-distance-bottom:0;mso-position-horizontal:absolute;mso-position-horizontal-relative:text;mso-position-vertical:absolute;mso-position-vertical-relative:text;mso-width-percent:0;mso-height-percent:0;mso-width-relative:margin;mso-height-relative:margin;v-text-anchor:middle" o:gfxdata="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" fillcolor="#c55a11" stroked="f">
+                <v:textbox inset="2.53958mm,2.53958mm,2.53958mm,2.53958mm">
+                  <w:txbxContent>
+                    <w:p>
+                      <w:pPr>
+                        <w:spacing w:after="0" w:line="240" w:lineRule="auto"/>
+                        <w:textDirection w:val="btLr"/>
+                      </w:pPr>
+                    </w:p>
+                  </w:txbxContent>
+                </v:textbox>
+              </v:rect>
+            </w:pict>
+          </mc:Fallback>
+        </mc:AlternateContent>
+      </w:r>
+      <w:r>
+        <w:rPr>
+          <w:b/>
+          <w:bCs/>
+          <w:i/>
+          <w:iCs/>
+          <w:noProof/>
+          <w:lang w:val="en-IN"/>
+        </w:rPr>
+        <mc:AlternateContent>
+          <mc:Choice Requires="wps">
+            <w:drawing>
+              <wp:anchor distT="0" distB="0" distL="114300" distR="114300" simplePos="0" relativeHeight="251670528" behindDoc="0" locked="0" layoutInCell="1" hidden="0" allowOverlap="1" wp14:anchorId="19766DF1" wp14:editId="15C1730C">
+                <wp:simplePos x="0" y="0"/>
+                <wp:positionH relativeFrom="column">
+                  <wp:posOffset>-92710</wp:posOffset>
+                </wp:positionH>
+                <wp:positionV relativeFrom="paragraph">
+                  <wp:posOffset>106045</wp:posOffset>
+                </wp:positionV>
+                <wp:extent cx="6083300" cy="651510"/>
+                <wp:effectExtent l="0" t="0" r="0" b="0"/>
+                <wp:wrapNone/>
+                <wp:docPr id="4" name="Rectangle 4"/>
+                <wp:cNvGraphicFramePr/>
+                <a:graphic xmlns:a="http://schemas.openxmlformats.org/drawingml/2006/main">
+                  <a:graphicData uri="http://schemas.microsoft.com/office/word/2010/wordprocessingShape">
+                    <wps:wsp>
+                      <wps:cNvSpPr/>
+                      <wps:spPr>
+                        <a:xfrm>
+                          <a:off x="0" y="0"/>
+                          <a:ext cx="6083300" cy="651510"/>
+                        </a:xfrm>
+                        <a:prstGeom prst="rect">
+                          <a:avLst/>
+                        </a:prstGeom>
+                        <a:noFill/>
+                        <a:ln>
+                          <a:noFill/>
+                        </a:ln>
+                      </wps:spPr>
+                      <wps:txbx>
+                        <w:txbxContent>
+                          <w:p>
+                            <w:pPr>
+                              <w:spacing w:line="258" w:lineRule="auto"/>
+                              <w:textDirection w:val="btLr"/>
+                              <w:rPr>
+                                <w:rFonts w:ascii="Lato" w:eastAsia="Lato" w:hAnsi="Lato" w:cs="Lato"/>
+                                <w:i/>
+                                <w:iCs/>
+                                <w:color w:val="FF0000"/>
+                                <w:sz w:val="24"/>
+                                <w:lang w:val="en-SG"/>
+                              </w:rPr>
+                            </w:pPr>
+                            <w:r>
+                              <w:rPr>
+                                <w:rFonts w:ascii="Lato" w:eastAsia="Lato" w:hAnsi="Lato" w:cs="Lato"/>
+                                <w:b/>
+                                <w:bCs/>
+                                <w:i/>
+                                <w:iCs/>
+                                <w:color w:val="FF0000"/>
+                                <w:sz w:val="24"/>
+                                <w:lang w:val="en-SG"/>
+                              </w:rPr>
+                              <w:t xml:space="preserve">Revised: </w:t>
+                            </w:r>
+                            <w:r>
+                              <w:rPr>
+                                <w:rFonts w:ascii="Lato" w:eastAsia="Lato" w:hAnsi="Lato" w:cs="Lato"/>
+                                <w:i/>
+                                <w:iCs/>
+                                <w:color w:val="FF0000"/>
+                                <w:sz w:val="24"/>
+                                <w:lang w:val="en-SG"/>
+                              </w:rPr>
+                              <w:t>Please note that the game execution has been modified since the completion of this week's work, rendering the information presented here invalid.</w:t>
+                            </w:r>
+                          </w:p>
+                          <w:p>
+                            <w:pPr>
+                              <w:spacing w:line="258" w:lineRule="auto"/>
+                              <w:textDirection w:val="btLr"/>
+                              <w:rPr>
+                                <w:i/>
+                                <w:iCs/>
+                                <w:color w:val="FF0000"/>
+                              </w:rPr>
+                            </w:pPr>
+                          </w:p>
+                        </w:txbxContent>
+                      </wps:txbx>
+                      <wps:bodyPr spcFirstLastPara="1" wrap="square" lIns="91425" tIns="45700" rIns="91425" bIns="45700" anchor="t" anchorCtr="0">
+                        <a:noAutofit/>
+                      </wps:bodyPr>
+                    </wps:wsp>
+                  </a:graphicData>
+                </a:graphic>
+                <wp14:sizeRelH relativeFrom="margin">
+                  <wp14:pctWidth>0</wp14:pctWidth>
+                </wp14:sizeRelH>
+                <wp14:sizeRelV relativeFrom="margin">
+                  <wp14:pctHeight>0</wp14:pctHeight>
+                </wp14:sizeRelV>
+              </wp:anchor>
+            </w:drawing>
+          </mc:Choice>
+          <mc:Fallback>
+            <w:pict>
+              <v:rect w14:anchorId="19766DF1" id="Rectangle 4" o:spid="_x0000_s1032" style="position:absolute;margin-left:-7.3pt;margin-top:8.35pt;width:479pt;height:51.3pt;z-index:251670528;visibility:visible;mso-wrap-style:square;mso-width-percent:0;mso-height-percent:0;mso-wrap-distance-left:9pt;mso-wrap-distance-top:0;mso-wrap-distance-right:9pt;mso-wrap-distance-bottom:0;mso-position-horizontal:absolute;mso-position-horizontal-relative:text;mso-position-vertical:absolute;mso-position-vertical-relative:text;mso-width-percent:0;mso-height-percent:0;mso-width-relative:margin;mso-height-relative:margin;v-text-anchor:top" o:gfxdata="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" filled="f" stroked="f">
+                <v:textbox inset="2.53958mm,1.2694mm,2.53958mm,1.2694mm">
+                  <w:txbxContent>
+                    <w:p>
+                      <w:pPr>
+                        <w:spacing w:line="258" w:lineRule="auto"/>
+                        <w:textDirection w:val="btLr"/>
+                        <w:rPr>
+                          <w:rFonts w:ascii="Lato" w:eastAsia="Lato" w:hAnsi="Lato" w:cs="Lato"/>
+                          <w:i/>
+                          <w:iCs/>
+                          <w:color w:val="FF0000"/>
+                          <w:sz w:val="24"/>
+                          <w:lang w:val="en-SG"/>
+                        </w:rPr>
+                      </w:pPr>
+                      <w:r>
+                        <w:rPr>
+                          <w:rFonts w:ascii="Lato" w:eastAsia="Lato" w:hAnsi="Lato" w:cs="Lato"/>
+                          <w:b/>
+                          <w:bCs/>
+                          <w:i/>
+                          <w:iCs/>
+                          <w:color w:val="FF0000"/>
+                          <w:sz w:val="24"/>
+                          <w:lang w:val="en-SG"/>
+                        </w:rPr>
+                        <w:t xml:space="preserve">Revised: </w:t>
+                      </w:r>
+                      <w:r>
+                        <w:rPr>
+                          <w:rFonts w:ascii="Lato" w:eastAsia="Lato" w:hAnsi="Lato" w:cs="Lato"/>
+                          <w:i/>
+                          <w:iCs/>
+                          <w:color w:val="FF0000"/>
+                          <w:sz w:val="24"/>
+                          <w:lang w:val="en-SG"/>
+                        </w:rPr>
+                        <w:t>Please note that the game execution has been modified since the completion of this week's work, rendering the information presented here invalid.</w:t>
+                      </w:r>
+                    </w:p>
+                    <w:p>
+                      <w:pPr>
+                        <w:spacing w:line="258" w:lineRule="auto"/>
+                        <w:textDirection w:val="btLr"/>
+                        <w:rPr>
+                          <w:i/>
+                          <w:iCs/>
+                          <w:color w:val="FF0000"/>
+                        </w:rPr>
+                      </w:pPr>
                     </w:p>
                   </w:txbxContent>
                 </v:textbox>
@@ -2884,7 +3057,6 @@
   <w:style w:type="character" w:default="1" w:styleId="DefaultParagraphFont">
     <w:name w:val="Default Paragraph Font"/>
     <w:uiPriority w:val="1"/>
-    <w:semiHidden/>
     <w:unhideWhenUsed/>
   </w:style>
   <w:style w:type="table" w:default="1" w:styleId="TableNormal">

</xml_diff>